<commit_message>
Project2 : processing writeup
</commit_message>
<xml_diff>
--- a/Proj/Project2/writeup.docx
+++ b/Proj/Project2/writeup.docx
@@ -483,23 +483,7 @@
           <w:sz w:val="24"/>
           <w:szCs w:val="24"/>
         </w:rPr>
-        <w:t>A Four of the Same Kind (</w:t>
-      </w:r>
-      <w:r>
-        <w:rPr>
-          <w:rFonts w:ascii="Times New Roman" w:hAnsi="Times New Roman" w:cs="Times New Roman"/>
-          <w:sz w:val="24"/>
-          <w:szCs w:val="24"/>
-        </w:rPr>
-        <w:t>8000000 pts</w:t>
-      </w:r>
-      <w:r>
-        <w:rPr>
-          <w:rFonts w:ascii="Times New Roman" w:hAnsi="Times New Roman" w:cs="Times New Roman"/>
-          <w:sz w:val="24"/>
-          <w:szCs w:val="24"/>
-        </w:rPr>
-        <w:t>)</w:t>
+        <w:t>A Four of the Same Kind (8000000 pts)</w:t>
       </w:r>
     </w:p>
     <w:p>
@@ -522,23 +506,7 @@
           <w:sz w:val="24"/>
           <w:szCs w:val="24"/>
         </w:rPr>
-        <w:t>A Full House (</w:t>
-      </w:r>
-      <w:r>
-        <w:rPr>
-          <w:rFonts w:ascii="Times New Roman" w:hAnsi="Times New Roman" w:cs="Times New Roman"/>
-          <w:sz w:val="24"/>
-          <w:szCs w:val="24"/>
-        </w:rPr>
-        <w:t>7000000 pts</w:t>
-      </w:r>
-      <w:r>
-        <w:rPr>
-          <w:rFonts w:ascii="Times New Roman" w:hAnsi="Times New Roman" w:cs="Times New Roman"/>
-          <w:sz w:val="24"/>
-          <w:szCs w:val="24"/>
-        </w:rPr>
-        <w:t>)</w:t>
+        <w:t>A Full House (7000000 pts)</w:t>
       </w:r>
     </w:p>
     <w:p>
@@ -783,6 +751,102 @@
           <w:sz w:val="24"/>
           <w:szCs w:val="24"/>
         </w:rPr>
+        <w:t xml:space="preserve"> is a game where the goal is to hit 21 through a combination of cards or have the dealer bust (over 21). Each number has its own face value while a Jack, Queen, </w:t>
+      </w:r>
+      <w:r>
+        <w:rPr>
+          <w:rFonts w:ascii="Times New Roman" w:hAnsi="Times New Roman" w:cs="Times New Roman"/>
+          <w:sz w:val="24"/>
+          <w:szCs w:val="24"/>
+        </w:rPr>
+        <w:t xml:space="preserve">or </w:t>
+      </w:r>
+      <w:r>
+        <w:rPr>
+          <w:rFonts w:ascii="Times New Roman" w:hAnsi="Times New Roman" w:cs="Times New Roman"/>
+          <w:sz w:val="24"/>
+          <w:szCs w:val="24"/>
+        </w:rPr>
+        <w:t xml:space="preserve">King has the value of 10. An ace can be represented as a 1 (hard) or an 11 (soft). </w:t>
+      </w:r>
+      <w:r>
+        <w:rPr>
+          <w:rFonts w:ascii="Times New Roman" w:hAnsi="Times New Roman" w:cs="Times New Roman"/>
+          <w:sz w:val="24"/>
+          <w:szCs w:val="24"/>
+        </w:rPr>
+        <w:t>At the beginning, t</w:t>
+      </w:r>
+      <w:r>
+        <w:rPr>
+          <w:rFonts w:ascii="Times New Roman" w:hAnsi="Times New Roman" w:cs="Times New Roman"/>
+          <w:sz w:val="24"/>
+          <w:szCs w:val="24"/>
+        </w:rPr>
+        <w:t xml:space="preserve">he </w:t>
+      </w:r>
+      <w:r>
+        <w:rPr>
+          <w:rFonts w:ascii="Times New Roman" w:hAnsi="Times New Roman" w:cs="Times New Roman"/>
+          <w:sz w:val="24"/>
+          <w:szCs w:val="24"/>
+        </w:rPr>
+        <w:t>player</w:t>
+      </w:r>
+      <w:r>
+        <w:rPr>
+          <w:rFonts w:ascii="Times New Roman" w:hAnsi="Times New Roman" w:cs="Times New Roman"/>
+          <w:sz w:val="24"/>
+          <w:szCs w:val="24"/>
+        </w:rPr>
+        <w:t xml:space="preserve"> is dealt two cards and the dealer is dealt two cards. </w:t>
+      </w:r>
+      <w:r>
+        <w:rPr>
+          <w:rFonts w:ascii="Times New Roman" w:hAnsi="Times New Roman" w:cs="Times New Roman"/>
+          <w:sz w:val="24"/>
+          <w:szCs w:val="24"/>
+        </w:rPr>
+        <w:t>Then, t</w:t>
+      </w:r>
+      <w:r>
+        <w:rPr>
+          <w:rFonts w:ascii="Times New Roman" w:hAnsi="Times New Roman" w:cs="Times New Roman"/>
+          <w:sz w:val="24"/>
+          <w:szCs w:val="24"/>
+        </w:rPr>
+        <w:t xml:space="preserve">he </w:t>
+      </w:r>
+      <w:r>
+        <w:rPr>
+          <w:rFonts w:ascii="Times New Roman" w:hAnsi="Times New Roman" w:cs="Times New Roman"/>
+          <w:sz w:val="24"/>
+          <w:szCs w:val="24"/>
+        </w:rPr>
+        <w:t>player</w:t>
+      </w:r>
+      <w:r>
+        <w:rPr>
+          <w:rFonts w:ascii="Times New Roman" w:hAnsi="Times New Roman" w:cs="Times New Roman"/>
+          <w:sz w:val="24"/>
+          <w:szCs w:val="24"/>
+        </w:rPr>
+        <w:t xml:space="preserve"> can select to hit (get another card) or stay (not get another card). The </w:t>
+      </w:r>
+      <w:r>
+        <w:rPr>
+          <w:rFonts w:ascii="Times New Roman" w:hAnsi="Times New Roman" w:cs="Times New Roman"/>
+          <w:sz w:val="24"/>
+          <w:szCs w:val="24"/>
+        </w:rPr>
+        <w:t>player</w:t>
+      </w:r>
+      <w:r>
+        <w:rPr>
+          <w:rFonts w:ascii="Times New Roman" w:hAnsi="Times New Roman" w:cs="Times New Roman"/>
+          <w:sz w:val="24"/>
+          <w:szCs w:val="24"/>
+        </w:rPr>
         <w:t xml:space="preserve"> </w:t>
       </w:r>
       <w:r>
@@ -791,39 +855,63 @@
           <w:sz w:val="24"/>
           <w:szCs w:val="24"/>
         </w:rPr>
-        <w:t xml:space="preserve">is a game where the goal is to hit 21 through a combination of cards or have the dealer bust (over 21). Each number has its own face value while a Jack, Queen, </w:t>
-      </w:r>
-      <w:r>
-        <w:rPr>
-          <w:rFonts w:ascii="Times New Roman" w:hAnsi="Times New Roman" w:cs="Times New Roman"/>
-          <w:sz w:val="24"/>
-          <w:szCs w:val="24"/>
-        </w:rPr>
-        <w:t xml:space="preserve">or </w:t>
-      </w:r>
-      <w:r>
-        <w:rPr>
-          <w:rFonts w:ascii="Times New Roman" w:hAnsi="Times New Roman" w:cs="Times New Roman"/>
-          <w:sz w:val="24"/>
-          <w:szCs w:val="24"/>
-        </w:rPr>
-        <w:t xml:space="preserve">King has the value of 10. An ace can be represented as a 1 (hard) or an 11 (soft). </w:t>
-      </w:r>
-      <w:r>
-        <w:rPr>
-          <w:rFonts w:ascii="Times New Roman" w:hAnsi="Times New Roman" w:cs="Times New Roman"/>
-          <w:sz w:val="24"/>
-          <w:szCs w:val="24"/>
-        </w:rPr>
-        <w:t>At the beginning, t</w:t>
-      </w:r>
-      <w:r>
-        <w:rPr>
-          <w:rFonts w:ascii="Times New Roman" w:hAnsi="Times New Roman" w:cs="Times New Roman"/>
-          <w:sz w:val="24"/>
-          <w:szCs w:val="24"/>
-        </w:rPr>
-        <w:t xml:space="preserve">he </w:t>
+        <w:t xml:space="preserve">is required to </w:t>
+      </w:r>
+      <w:r>
+        <w:rPr>
+          <w:rFonts w:ascii="Times New Roman" w:hAnsi="Times New Roman" w:cs="Times New Roman"/>
+          <w:sz w:val="24"/>
+          <w:szCs w:val="24"/>
+        </w:rPr>
+        <w:t>hit</w:t>
+      </w:r>
+      <w:r>
+        <w:rPr>
+          <w:rFonts w:ascii="Times New Roman" w:hAnsi="Times New Roman" w:cs="Times New Roman"/>
+          <w:sz w:val="24"/>
+          <w:szCs w:val="24"/>
+        </w:rPr>
+        <w:t xml:space="preserve"> at least</w:t>
+      </w:r>
+      <w:r>
+        <w:rPr>
+          <w:rFonts w:ascii="Times New Roman" w:hAnsi="Times New Roman" w:cs="Times New Roman"/>
+          <w:sz w:val="24"/>
+          <w:szCs w:val="24"/>
+        </w:rPr>
+        <w:t xml:space="preserve"> on a soft 17. </w:t>
+      </w:r>
+      <w:r>
+        <w:rPr>
+          <w:rFonts w:ascii="Times New Roman" w:hAnsi="Times New Roman" w:cs="Times New Roman"/>
+          <w:sz w:val="24"/>
+          <w:szCs w:val="24"/>
+        </w:rPr>
+        <w:t>However</w:t>
+      </w:r>
+      <w:r>
+        <w:rPr>
+          <w:rFonts w:ascii="Times New Roman" w:hAnsi="Times New Roman" w:cs="Times New Roman"/>
+          <w:sz w:val="24"/>
+          <w:szCs w:val="24"/>
+        </w:rPr>
+        <w:t xml:space="preserve">, the dealer must </w:t>
+      </w:r>
+      <w:r>
+        <w:rPr>
+          <w:rFonts w:ascii="Times New Roman" w:hAnsi="Times New Roman" w:cs="Times New Roman"/>
+          <w:sz w:val="24"/>
+          <w:szCs w:val="24"/>
+        </w:rPr>
+        <w:t>have</w:t>
+      </w:r>
+      <w:r>
+        <w:rPr>
+          <w:rFonts w:ascii="Times New Roman" w:hAnsi="Times New Roman" w:cs="Times New Roman"/>
+          <w:sz w:val="24"/>
+          <w:szCs w:val="24"/>
+        </w:rPr>
+        <w:t xml:space="preserve"> a hard 17 or higher. If the dealer has a higher number than the </w:t>
       </w:r>
       <w:r>
         <w:rPr>
@@ -839,23 +927,7 @@
           <w:sz w:val="24"/>
           <w:szCs w:val="24"/>
         </w:rPr>
-        <w:t xml:space="preserve"> is dealt two cards and the dealer is dealt two cards. </w:t>
-      </w:r>
-      <w:r>
-        <w:rPr>
-          <w:rFonts w:ascii="Times New Roman" w:hAnsi="Times New Roman" w:cs="Times New Roman"/>
-          <w:sz w:val="24"/>
-          <w:szCs w:val="24"/>
-        </w:rPr>
-        <w:t>Then, t</w:t>
-      </w:r>
-      <w:r>
-        <w:rPr>
-          <w:rFonts w:ascii="Times New Roman" w:hAnsi="Times New Roman" w:cs="Times New Roman"/>
-          <w:sz w:val="24"/>
-          <w:szCs w:val="24"/>
-        </w:rPr>
-        <w:t xml:space="preserve">he </w:t>
+        <w:t xml:space="preserve">, the </w:t>
       </w:r>
       <w:r>
         <w:rPr>
@@ -871,118 +943,6 @@
           <w:sz w:val="24"/>
           <w:szCs w:val="24"/>
         </w:rPr>
-        <w:t xml:space="preserve"> can select to hit (get another card) or stay (not get another card). The </w:t>
-      </w:r>
-      <w:r>
-        <w:rPr>
-          <w:rFonts w:ascii="Times New Roman" w:hAnsi="Times New Roman" w:cs="Times New Roman"/>
-          <w:sz w:val="24"/>
-          <w:szCs w:val="24"/>
-        </w:rPr>
-        <w:t>player</w:t>
-      </w:r>
-      <w:r>
-        <w:rPr>
-          <w:rFonts w:ascii="Times New Roman" w:hAnsi="Times New Roman" w:cs="Times New Roman"/>
-          <w:sz w:val="24"/>
-          <w:szCs w:val="24"/>
-        </w:rPr>
-        <w:t xml:space="preserve"> </w:t>
-      </w:r>
-      <w:r>
-        <w:rPr>
-          <w:rFonts w:ascii="Times New Roman" w:hAnsi="Times New Roman" w:cs="Times New Roman"/>
-          <w:sz w:val="24"/>
-          <w:szCs w:val="24"/>
-        </w:rPr>
-        <w:t xml:space="preserve">is required to </w:t>
-      </w:r>
-      <w:r>
-        <w:rPr>
-          <w:rFonts w:ascii="Times New Roman" w:hAnsi="Times New Roman" w:cs="Times New Roman"/>
-          <w:sz w:val="24"/>
-          <w:szCs w:val="24"/>
-        </w:rPr>
-        <w:t>hit</w:t>
-      </w:r>
-      <w:r>
-        <w:rPr>
-          <w:rFonts w:ascii="Times New Roman" w:hAnsi="Times New Roman" w:cs="Times New Roman"/>
-          <w:sz w:val="24"/>
-          <w:szCs w:val="24"/>
-        </w:rPr>
-        <w:t xml:space="preserve"> at least</w:t>
-      </w:r>
-      <w:r>
-        <w:rPr>
-          <w:rFonts w:ascii="Times New Roman" w:hAnsi="Times New Roman" w:cs="Times New Roman"/>
-          <w:sz w:val="24"/>
-          <w:szCs w:val="24"/>
-        </w:rPr>
-        <w:t xml:space="preserve"> on a soft 17. </w:t>
-      </w:r>
-      <w:r>
-        <w:rPr>
-          <w:rFonts w:ascii="Times New Roman" w:hAnsi="Times New Roman" w:cs="Times New Roman"/>
-          <w:sz w:val="24"/>
-          <w:szCs w:val="24"/>
-        </w:rPr>
-        <w:t>However</w:t>
-      </w:r>
-      <w:r>
-        <w:rPr>
-          <w:rFonts w:ascii="Times New Roman" w:hAnsi="Times New Roman" w:cs="Times New Roman"/>
-          <w:sz w:val="24"/>
-          <w:szCs w:val="24"/>
-        </w:rPr>
-        <w:t xml:space="preserve">, the dealer must </w:t>
-      </w:r>
-      <w:r>
-        <w:rPr>
-          <w:rFonts w:ascii="Times New Roman" w:hAnsi="Times New Roman" w:cs="Times New Roman"/>
-          <w:sz w:val="24"/>
-          <w:szCs w:val="24"/>
-        </w:rPr>
-        <w:t>have</w:t>
-      </w:r>
-      <w:r>
-        <w:rPr>
-          <w:rFonts w:ascii="Times New Roman" w:hAnsi="Times New Roman" w:cs="Times New Roman"/>
-          <w:sz w:val="24"/>
-          <w:szCs w:val="24"/>
-        </w:rPr>
-        <w:t xml:space="preserve"> a hard 17 or higher. If the dealer has a higher number than the </w:t>
-      </w:r>
-      <w:r>
-        <w:rPr>
-          <w:rFonts w:ascii="Times New Roman" w:hAnsi="Times New Roman" w:cs="Times New Roman"/>
-          <w:sz w:val="24"/>
-          <w:szCs w:val="24"/>
-        </w:rPr>
-        <w:t>player</w:t>
-      </w:r>
-      <w:r>
-        <w:rPr>
-          <w:rFonts w:ascii="Times New Roman" w:hAnsi="Times New Roman" w:cs="Times New Roman"/>
-          <w:sz w:val="24"/>
-          <w:szCs w:val="24"/>
-        </w:rPr>
-        <w:t xml:space="preserve">, the </w:t>
-      </w:r>
-      <w:r>
-        <w:rPr>
-          <w:rFonts w:ascii="Times New Roman" w:hAnsi="Times New Roman" w:cs="Times New Roman"/>
-          <w:sz w:val="24"/>
-          <w:szCs w:val="24"/>
-        </w:rPr>
-        <w:t>player</w:t>
-      </w:r>
-      <w:r>
-        <w:rPr>
-          <w:rFonts w:ascii="Times New Roman" w:hAnsi="Times New Roman" w:cs="Times New Roman"/>
-          <w:sz w:val="24"/>
-          <w:szCs w:val="24"/>
-        </w:rPr>
         <w:t xml:space="preserve"> loses their initial bet. Otherwise, the user wins.</w:t>
       </w:r>
     </w:p>
@@ -1011,8 +971,6 @@
         </w:rPr>
         <w:t xml:space="preserve"> Lastly, the Poker and Blackjack scoring rules are not so complicated that they could be developed in a reasonable amount of time.</w:t>
       </w:r>
-      <w:bookmarkStart w:id="0" w:name="_GoBack"/>
-      <w:bookmarkEnd w:id="0"/>
       <w:r>
         <w:rPr>
           <w:rFonts w:ascii="Times New Roman" w:hAnsi="Times New Roman" w:cs="Times New Roman"/>
@@ -1425,7 +1383,7 @@
           <w:sz w:val="24"/>
           <w:szCs w:val="24"/>
         </w:rPr>
-        <w:t>Manage 52 cards.</w:t>
+        <w:t>Manage 52 cards for both Poker and Blackjack.</w:t>
       </w:r>
     </w:p>
     <w:p>
@@ -1448,23 +1406,46 @@
           <w:sz w:val="24"/>
           <w:szCs w:val="24"/>
         </w:rPr>
-        <w:t>Deal any 5 of them to the player at the first time, and then replace any number of those 5 cards without duplicat</w:t>
-      </w:r>
-      <w:r>
-        <w:rPr>
-          <w:rFonts w:ascii="Times New Roman" w:hAnsi="Times New Roman" w:cs="Times New Roman"/>
-          <w:sz w:val="24"/>
-          <w:szCs w:val="24"/>
-        </w:rPr>
-        <w:t>ing the</w:t>
-      </w:r>
-      <w:r>
-        <w:rPr>
-          <w:rFonts w:ascii="Times New Roman" w:hAnsi="Times New Roman" w:cs="Times New Roman"/>
-          <w:sz w:val="24"/>
-          <w:szCs w:val="24"/>
-        </w:rPr>
-        <w:t xml:space="preserve"> cards.</w:t>
+        <w:t xml:space="preserve">Apply the Poker </w:t>
+      </w:r>
+      <w:r>
+        <w:rPr>
+          <w:rFonts w:ascii="Times New Roman" w:hAnsi="Times New Roman" w:cs="Times New Roman"/>
+          <w:sz w:val="24"/>
+          <w:szCs w:val="24"/>
+        </w:rPr>
+        <w:t xml:space="preserve">and Blackjack scoring </w:t>
+      </w:r>
+      <w:r>
+        <w:rPr>
+          <w:rFonts w:ascii="Times New Roman" w:hAnsi="Times New Roman" w:cs="Times New Roman"/>
+          <w:sz w:val="24"/>
+          <w:szCs w:val="24"/>
+        </w:rPr>
+        <w:t>rules to check whether the player wins or not.</w:t>
+      </w:r>
+    </w:p>
+    <w:p>
+      <w:pPr>
+        <w:pStyle w:val="ListParagraph"/>
+        <w:numPr>
+          <w:ilvl w:val="1"/>
+          <w:numId w:val="1"/>
+        </w:numPr>
+        <w:ind w:right="0"/>
+        <w:rPr>
+          <w:rFonts w:ascii="Times New Roman" w:hAnsi="Times New Roman" w:cs="Times New Roman"/>
+          <w:sz w:val="24"/>
+          <w:szCs w:val="24"/>
+        </w:rPr>
+      </w:pPr>
+      <w:r>
+        <w:rPr>
+          <w:rFonts w:ascii="Times New Roman" w:hAnsi="Times New Roman" w:cs="Times New Roman"/>
+          <w:sz w:val="24"/>
+          <w:szCs w:val="24"/>
+        </w:rPr>
+        <w:t>The program solutions:</w:t>
       </w:r>
     </w:p>
     <w:p>
@@ -1487,30 +1468,47 @@
           <w:sz w:val="24"/>
           <w:szCs w:val="24"/>
         </w:rPr>
-        <w:t>Apply the Poker game rules to check whether the player wins or not.</w:t>
-      </w:r>
-    </w:p>
-    <w:p>
-      <w:pPr>
-        <w:pStyle w:val="ListParagraph"/>
-        <w:numPr>
-          <w:ilvl w:val="1"/>
-          <w:numId w:val="1"/>
-        </w:numPr>
-        <w:ind w:right="0"/>
-        <w:rPr>
-          <w:rFonts w:ascii="Times New Roman" w:hAnsi="Times New Roman" w:cs="Times New Roman"/>
-          <w:sz w:val="24"/>
-          <w:szCs w:val="24"/>
-        </w:rPr>
-      </w:pPr>
-      <w:r>
-        <w:rPr>
-          <w:rFonts w:ascii="Times New Roman" w:hAnsi="Times New Roman" w:cs="Times New Roman"/>
-          <w:sz w:val="24"/>
-          <w:szCs w:val="24"/>
-        </w:rPr>
-        <w:t>The program solutions:</w:t>
+        <w:t xml:space="preserve">Create </w:t>
+      </w:r>
+      <w:r>
+        <w:rPr>
+          <w:rFonts w:ascii="Times New Roman" w:hAnsi="Times New Roman" w:cs="Times New Roman"/>
+          <w:sz w:val="24"/>
+          <w:szCs w:val="24"/>
+        </w:rPr>
+        <w:t xml:space="preserve">the </w:t>
+      </w:r>
+      <w:r>
+        <w:rPr>
+          <w:rFonts w:ascii="Times New Roman" w:hAnsi="Times New Roman" w:cs="Times New Roman"/>
+          <w:sz w:val="24"/>
+          <w:szCs w:val="24"/>
+        </w:rPr>
+        <w:t xml:space="preserve">abstract base </w:t>
+      </w:r>
+      <w:r>
+        <w:rPr>
+          <w:rFonts w:ascii="Times New Roman" w:hAnsi="Times New Roman" w:cs="Times New Roman"/>
+          <w:sz w:val="24"/>
+          <w:szCs w:val="24"/>
+        </w:rPr>
+        <w:t>class AbstractCardTable</w:t>
+      </w:r>
+      <w:r>
+        <w:rPr>
+          <w:rFonts w:ascii="Times New Roman" w:hAnsi="Times New Roman" w:cs="Times New Roman"/>
+          <w:sz w:val="24"/>
+          <w:szCs w:val="24"/>
+        </w:rPr>
+        <w:t xml:space="preserve"> and two derived classes (PokerCardTable and BlackJackCardTable)</w:t>
+      </w:r>
+      <w:r>
+        <w:rPr>
+          <w:rFonts w:ascii="Times New Roman" w:hAnsi="Times New Roman" w:cs="Times New Roman"/>
+          <w:sz w:val="24"/>
+          <w:szCs w:val="24"/>
+        </w:rPr>
+        <w:t>.</w:t>
       </w:r>
     </w:p>
     <w:p>
@@ -1533,61 +1531,39 @@
           <w:sz w:val="24"/>
           <w:szCs w:val="24"/>
         </w:rPr>
-        <w:t>Create a logical Poker Card Table.</w:t>
-      </w:r>
-    </w:p>
-    <w:p>
-      <w:pPr>
-        <w:pStyle w:val="ListParagraph"/>
-        <w:numPr>
-          <w:ilvl w:val="2"/>
-          <w:numId w:val="1"/>
-        </w:numPr>
-        <w:ind w:right="0"/>
-        <w:rPr>
-          <w:rFonts w:ascii="Times New Roman" w:hAnsi="Times New Roman" w:cs="Times New Roman"/>
-          <w:sz w:val="24"/>
-          <w:szCs w:val="24"/>
-        </w:rPr>
-      </w:pPr>
-      <w:r>
-        <w:rPr>
-          <w:rFonts w:ascii="Times New Roman" w:hAnsi="Times New Roman" w:cs="Times New Roman"/>
-          <w:sz w:val="24"/>
-          <w:szCs w:val="24"/>
-        </w:rPr>
-        <w:t xml:space="preserve">Use a vector to store all cards that had been dealt for duplication testing. </w:t>
-      </w:r>
-    </w:p>
-    <w:p>
-      <w:pPr>
-        <w:pStyle w:val="ListParagraph"/>
-        <w:numPr>
-          <w:ilvl w:val="2"/>
-          <w:numId w:val="1"/>
-        </w:numPr>
-        <w:ind w:right="0"/>
-        <w:rPr>
-          <w:rFonts w:ascii="Times New Roman" w:hAnsi="Times New Roman" w:cs="Times New Roman"/>
-          <w:sz w:val="24"/>
-          <w:szCs w:val="24"/>
-        </w:rPr>
-      </w:pPr>
-      <w:r>
-        <w:rPr>
-          <w:rFonts w:ascii="Times New Roman" w:hAnsi="Times New Roman" w:cs="Times New Roman"/>
-          <w:sz w:val="24"/>
-          <w:szCs w:val="24"/>
-        </w:rPr>
-        <w:t xml:space="preserve">Sort all cards in the current hand by rank and by suit before checking for </w:t>
-      </w:r>
-      <w:r>
-        <w:rPr>
-          <w:rFonts w:ascii="Times New Roman" w:hAnsi="Times New Roman" w:cs="Times New Roman"/>
-          <w:sz w:val="24"/>
-          <w:szCs w:val="24"/>
-        </w:rPr>
-        <w:t>a Poker game result</w:t>
+        <w:t>Use two</w:t>
+      </w:r>
+      <w:r>
+        <w:rPr>
+          <w:rFonts w:ascii="Times New Roman" w:hAnsi="Times New Roman" w:cs="Times New Roman"/>
+          <w:sz w:val="24"/>
+          <w:szCs w:val="24"/>
+        </w:rPr>
+        <w:t xml:space="preserve"> vector</w:t>
+      </w:r>
+      <w:r>
+        <w:rPr>
+          <w:rFonts w:ascii="Times New Roman" w:hAnsi="Times New Roman" w:cs="Times New Roman"/>
+          <w:sz w:val="24"/>
+          <w:szCs w:val="24"/>
+        </w:rPr>
+        <w:t>s</w:t>
+      </w:r>
+      <w:r>
+        <w:rPr>
+          <w:rFonts w:ascii="Times New Roman" w:hAnsi="Times New Roman" w:cs="Times New Roman"/>
+          <w:sz w:val="24"/>
+          <w:szCs w:val="24"/>
+        </w:rPr>
+        <w:t xml:space="preserve"> to store all cards </w:t>
+      </w:r>
+      <w:r>
+        <w:rPr>
+          <w:rFonts w:ascii="Times New Roman" w:hAnsi="Times New Roman" w:cs="Times New Roman"/>
+          <w:sz w:val="24"/>
+          <w:szCs w:val="24"/>
+        </w:rPr>
+        <w:t>on both hands of the player and the dealer</w:t>
       </w:r>
       <w:r>
         <w:rPr>
@@ -1596,6 +1572,40 @@
           <w:szCs w:val="24"/>
         </w:rPr>
         <w:t>.</w:t>
+      </w:r>
+      <w:r>
+        <w:rPr>
+          <w:rFonts w:ascii="Times New Roman" w:hAnsi="Times New Roman" w:cs="Times New Roman"/>
+          <w:sz w:val="24"/>
+          <w:szCs w:val="24"/>
+        </w:rPr>
+        <w:t xml:space="preserve"> In addition, </w:t>
+      </w:r>
+      <w:r>
+        <w:rPr>
+          <w:rFonts w:ascii="Times New Roman" w:hAnsi="Times New Roman" w:cs="Times New Roman"/>
+          <w:sz w:val="24"/>
+          <w:szCs w:val="24"/>
+        </w:rPr>
+        <w:t xml:space="preserve">create </w:t>
+      </w:r>
+      <w:r>
+        <w:rPr>
+          <w:rFonts w:ascii="Times New Roman" w:hAnsi="Times New Roman" w:cs="Times New Roman"/>
+          <w:sz w:val="24"/>
+          <w:szCs w:val="24"/>
+        </w:rPr>
+        <w:t xml:space="preserve">the </w:t>
+      </w:r>
+      <w:bookmarkStart w:id="0" w:name="_GoBack"/>
+      <w:bookmarkEnd w:id="0"/>
+      <w:r>
+        <w:rPr>
+          <w:rFonts w:ascii="Times New Roman" w:hAnsi="Times New Roman" w:cs="Times New Roman"/>
+          <w:sz w:val="24"/>
+          <w:szCs w:val="24"/>
+        </w:rPr>
+        <w:t>method calculateScore().</w:t>
       </w:r>
     </w:p>
     <w:p>
@@ -20856,7 +20866,7 @@
 </file>
 
 <file path=customXml/itemProps1.xml><?xml version="1.0" encoding="utf-8"?>
-<ds:datastoreItem xmlns:ds="http://schemas.openxmlformats.org/officeDocument/2006/customXml" ds:itemID="{A6470DEC-8D7D-43C9-A9FC-7825EC298748}">
+<ds:datastoreItem xmlns:ds="http://schemas.openxmlformats.org/officeDocument/2006/customXml" ds:itemID="{3A28BE92-1955-4A80-83A8-E703C73F1400}">
   <ds:schemaRefs>
     <ds:schemaRef ds:uri="http://schemas.openxmlformats.org/officeDocument/2006/bibliography"/>
   </ds:schemaRefs>

</xml_diff>